<commit_message>
Completed final UI touches, folder orgranisation and attached technical documentation
</commit_message>
<xml_diff>
--- a/Technical Documentation/2 - ArchitecturalAnalysis/ArchitecturalAnalysis.docx
+++ b/Technical Documentation/2 - ArchitecturalAnalysis/ArchitecturalAnalysis.docx
@@ -314,7 +314,13 @@
         <w:rPr>
           <w:rFonts w:ascii="Times New Roman" w:hAnsi="Times New Roman" w:cs="Times New Roman"/>
         </w:rPr>
-        <w:t>User (Customer &amp; Hairstylist)</w:t>
+        <w:t>User (Customer,</w:t>
+      </w:r>
+      <w:r>
+        <w:rPr>
+          <w:rFonts w:ascii="Times New Roman" w:hAnsi="Times New Roman" w:cs="Times New Roman"/>
+        </w:rPr>
+        <w:t xml:space="preserve"> Hairstylist)</w:t>
       </w:r>
     </w:p>
     <w:p>
@@ -374,7 +380,7 @@
         <w:rPr>
           <w:rFonts w:ascii="Times New Roman" w:hAnsi="Times New Roman" w:cs="Times New Roman"/>
         </w:rPr>
-        <w:t>Schedule</w:t>
+        <w:t>Appointment</w:t>
       </w:r>
     </w:p>
     <w:p>
@@ -394,7 +400,13 @@
         <w:rPr>
           <w:rFonts w:ascii="Times New Roman" w:hAnsi="Times New Roman" w:cs="Times New Roman"/>
         </w:rPr>
-        <w:t>Time Table</w:t>
+        <w:t>Business</w:t>
+      </w:r>
+      <w:r>
+        <w:rPr>
+          <w:rFonts w:ascii="Times New Roman" w:hAnsi="Times New Roman" w:cs="Times New Roman"/>
+        </w:rPr>
+        <w:t>Day</w:t>
       </w:r>
     </w:p>
     <w:p>
@@ -414,7 +426,13 @@
         <w:rPr>
           <w:rFonts w:ascii="Times New Roman" w:hAnsi="Times New Roman" w:cs="Times New Roman"/>
         </w:rPr>
-        <w:t>Day</w:t>
+        <w:t>Service</w:t>
+      </w:r>
+      <w:r>
+        <w:rPr>
+          <w:rFonts w:ascii="Times New Roman" w:hAnsi="Times New Roman" w:cs="Times New Roman"/>
+        </w:rPr>
+        <w:t>Time</w:t>
       </w:r>
     </w:p>
     <w:p>
@@ -434,7 +452,7 @@
         <w:rPr>
           <w:rFonts w:ascii="Times New Roman" w:hAnsi="Times New Roman" w:cs="Times New Roman"/>
         </w:rPr>
-        <w:t>Time</w:t>
+        <w:t>Seat</w:t>
       </w:r>
     </w:p>
     <w:p>
@@ -454,7 +472,7 @@
         <w:rPr>
           <w:rFonts w:ascii="Times New Roman" w:hAnsi="Times New Roman" w:cs="Times New Roman"/>
         </w:rPr>
-        <w:t>Seat</w:t>
+        <w:t>Role</w:t>
       </w:r>
       <w:bookmarkStart w:id="0" w:name="_GoBack"/>
       <w:bookmarkEnd w:id="0"/>

</xml_diff>